<commit_message>
[docs]: subgroup1 modify domain model for UC-3
</commit_message>
<xml_diff>
--- a/subgroup1/3.domain model/2021.04.23 [ domain model for uc-3 ].docx
+++ b/subgroup1/3.domain model/2021.04.23 [ domain model for uc-3 ].docx
@@ -87,6 +87,7 @@
         </w:rPr>
         <w:t xml:space="preserve"> uc-</w:t>
       </w:r>
+      <w:proofErr w:type="gramStart"/>
       <w:r>
         <w:rPr>
           <w:b/>
@@ -115,7 +116,18 @@
           <w:szCs w:val="28"/>
           <w:lang w:eastAsia="ko-KR"/>
         </w:rPr>
-        <w:t xml:space="preserve">] </w:t>
+        <w:t>]</w:t>
+      </w:r>
+      <w:proofErr w:type="gramEnd"/>
+      <w:r>
+        <w:rPr>
+          <w:b/>
+          <w:bCs/>
+          <w:sz w:val="28"/>
+          <w:szCs w:val="28"/>
+          <w:lang w:eastAsia="ko-KR"/>
+        </w:rPr>
+        <w:t xml:space="preserve"> </w:t>
       </w:r>
     </w:p>
     <w:p>
@@ -1158,6 +1170,7 @@
               </w:rPr>
               <w:t xml:space="preserve"> </w:t>
             </w:r>
+            <w:proofErr w:type="spellStart"/>
             <w:r>
               <w:rPr>
                 <w:rFonts w:hint="eastAsia"/>
@@ -1165,6 +1178,7 @@
               </w:rPr>
               <w:t>컨셉에게</w:t>
             </w:r>
+            <w:proofErr w:type="spellEnd"/>
             <w:r>
               <w:rPr>
                 <w:rFonts w:hint="eastAsia"/>
@@ -1333,6 +1347,13 @@
                 <w:lang w:eastAsia="ko-KR"/>
               </w:rPr>
             </w:pPr>
+            <w:r>
+              <w:rPr>
+                <w:rFonts w:hint="eastAsia"/>
+                <w:lang w:eastAsia="ko-KR"/>
+              </w:rPr>
+              <w:t>K</w:t>
+            </w:r>
           </w:p>
         </w:tc>
         <w:tc>
@@ -1441,6 +1462,7 @@
               </w:rPr>
               <w:t xml:space="preserve"> </w:t>
             </w:r>
+            <w:proofErr w:type="spellStart"/>
             <w:r>
               <w:rPr>
                 <w:rFonts w:hint="eastAsia"/>
@@ -1448,6 +1470,7 @@
               </w:rPr>
               <w:t>학식당</w:t>
             </w:r>
+            <w:proofErr w:type="spellEnd"/>
             <w:r>
               <w:rPr>
                 <w:rFonts w:hint="eastAsia"/>
@@ -1667,6 +1690,7 @@
               </w:rPr>
               <w:t xml:space="preserve"> </w:t>
             </w:r>
+            <w:proofErr w:type="spellStart"/>
             <w:r>
               <w:rPr>
                 <w:rFonts w:hint="eastAsia"/>
@@ -1674,6 +1698,7 @@
               </w:rPr>
               <w:t>학식당이</w:t>
             </w:r>
+            <w:proofErr w:type="spellEnd"/>
             <w:r>
               <w:rPr>
                 <w:rFonts w:hint="eastAsia"/>
@@ -1871,6 +1896,7 @@
               </w:rPr>
               <w:t xml:space="preserve"> </w:t>
             </w:r>
+            <w:proofErr w:type="spellStart"/>
             <w:r>
               <w:rPr>
                 <w:rFonts w:hint="eastAsia"/>
@@ -1885,6 +1911,7 @@
               </w:rPr>
               <w:t>의</w:t>
             </w:r>
+            <w:proofErr w:type="spellEnd"/>
             <w:r>
               <w:rPr>
                 <w:rFonts w:hint="eastAsia"/>
@@ -1954,6 +1981,7 @@
               </w:rPr>
               <w:t xml:space="preserve"> </w:t>
             </w:r>
+            <w:proofErr w:type="spellStart"/>
             <w:r>
               <w:rPr>
                 <w:rFonts w:hint="eastAsia"/>
@@ -1961,6 +1989,7 @@
               </w:rPr>
               <w:t>석식에</w:t>
             </w:r>
+            <w:proofErr w:type="spellEnd"/>
             <w:r>
               <w:rPr>
                 <w:rFonts w:hint="eastAsia"/>
@@ -2106,6 +2135,7 @@
               </w:rPr>
               <w:t xml:space="preserve"> </w:t>
             </w:r>
+            <w:proofErr w:type="spellStart"/>
             <w:r>
               <w:rPr>
                 <w:rFonts w:hint="eastAsia"/>
@@ -2113,6 +2143,7 @@
               </w:rPr>
               <w:t>학식당이</w:t>
             </w:r>
+            <w:proofErr w:type="spellEnd"/>
             <w:r>
               <w:rPr>
                 <w:rFonts w:hint="eastAsia"/>
@@ -2161,6 +2192,7 @@
               </w:rPr>
               <w:t xml:space="preserve"> </w:t>
             </w:r>
+            <w:proofErr w:type="spellStart"/>
             <w:r>
               <w:rPr>
                 <w:rFonts w:hint="eastAsia"/>
@@ -2168,6 +2200,7 @@
               </w:rPr>
               <w:t>음식명</w:t>
             </w:r>
+            <w:proofErr w:type="spellEnd"/>
             <w:r>
               <w:rPr>
                 <w:rFonts w:hint="eastAsia"/>
@@ -2300,6 +2333,7 @@
                 <w:lang w:eastAsia="ko-KR"/>
               </w:rPr>
             </w:pPr>
+            <w:proofErr w:type="spellStart"/>
             <w:r>
               <w:rPr>
                 <w:rFonts w:hint="eastAsia"/>
@@ -2308,6 +2342,7 @@
               <w:lastRenderedPageBreak/>
               <w:t>학식당</w:t>
             </w:r>
+            <w:proofErr w:type="spellEnd"/>
             <w:r>
               <w:rPr>
                 <w:rFonts w:hint="eastAsia"/>
@@ -2683,34 +2718,6 @@
                 <w:rFonts w:hint="eastAsia"/>
                 <w:lang w:eastAsia="ko-KR"/>
               </w:rPr>
-              <w:t>특정</w:t>
-            </w:r>
-            <w:r>
-              <w:rPr>
-                <w:rFonts w:hint="eastAsia"/>
-                <w:lang w:eastAsia="ko-KR"/>
-              </w:rPr>
-              <w:t xml:space="preserve"> </w:t>
-            </w:r>
-            <w:r>
-              <w:rPr>
-                <w:rFonts w:hint="eastAsia"/>
-                <w:lang w:eastAsia="ko-KR"/>
-              </w:rPr>
-              <w:t>메뉴의</w:t>
-            </w:r>
-            <w:r>
-              <w:rPr>
-                <w:rFonts w:hint="eastAsia"/>
-                <w:lang w:eastAsia="ko-KR"/>
-              </w:rPr>
-              <w:t xml:space="preserve"> </w:t>
-            </w:r>
-            <w:r>
-              <w:rPr>
-                <w:rFonts w:hint="eastAsia"/>
-                <w:lang w:eastAsia="ko-KR"/>
-              </w:rPr>
               <w:t>잔여</w:t>
             </w:r>
             <w:r>
@@ -2753,34 +2760,6 @@
                 <w:rFonts w:hint="eastAsia"/>
                 <w:lang w:eastAsia="ko-KR"/>
               </w:rPr>
-              <w:t>경우</w:t>
-            </w:r>
-            <w:r>
-              <w:rPr>
-                <w:rFonts w:hint="eastAsia"/>
-                <w:lang w:eastAsia="ko-KR"/>
-              </w:rPr>
-              <w:t xml:space="preserve"> </w:t>
-            </w:r>
-            <w:r>
-              <w:rPr>
-                <w:rFonts w:hint="eastAsia"/>
-                <w:lang w:eastAsia="ko-KR"/>
-              </w:rPr>
-              <w:t>해당</w:t>
-            </w:r>
-            <w:r>
-              <w:rPr>
-                <w:rFonts w:hint="eastAsia"/>
-                <w:lang w:eastAsia="ko-KR"/>
-              </w:rPr>
-              <w:t xml:space="preserve"> </w:t>
-            </w:r>
-            <w:r>
-              <w:rPr>
-                <w:rFonts w:hint="eastAsia"/>
-                <w:lang w:eastAsia="ko-KR"/>
-              </w:rPr>
               <w:t>메뉴를</w:t>
             </w:r>
             <w:r>
@@ -2795,21 +2774,7 @@
                 <w:rFonts w:hint="eastAsia"/>
                 <w:lang w:eastAsia="ko-KR"/>
               </w:rPr>
-              <w:t>블러처리</w:t>
-            </w:r>
-            <w:r>
-              <w:rPr>
-                <w:rFonts w:hint="eastAsia"/>
-                <w:lang w:eastAsia="ko-KR"/>
-              </w:rPr>
-              <w:t xml:space="preserve"> </w:t>
-            </w:r>
-            <w:r>
-              <w:rPr>
-                <w:rFonts w:hint="eastAsia"/>
-                <w:lang w:eastAsia="ko-KR"/>
-              </w:rPr>
-              <w:t>한다</w:t>
+              <w:t>알아낸다</w:t>
             </w:r>
             <w:r>
               <w:rPr>
@@ -3300,11 +3265,19 @@
                 <w:lang w:eastAsia="ko-KR"/>
               </w:rPr>
             </w:pPr>
-            <w:r>
-              <w:rPr>
-                <w:lang w:eastAsia="ko-KR"/>
-              </w:rPr>
-              <w:t>Associations description</w:t>
+            <w:proofErr w:type="gramStart"/>
+            <w:r>
+              <w:rPr>
+                <w:lang w:eastAsia="ko-KR"/>
+              </w:rPr>
+              <w:t>Associations</w:t>
+            </w:r>
+            <w:proofErr w:type="gramEnd"/>
+            <w:r>
+              <w:rPr>
+                <w:lang w:eastAsia="ko-KR"/>
+              </w:rPr>
+              <w:t xml:space="preserve"> description</w:t>
             </w:r>
           </w:p>
         </w:tc>
@@ -3724,6 +3697,7 @@
               </w:rPr>
               <w:t xml:space="preserve"> </w:t>
             </w:r>
+            <w:proofErr w:type="spellStart"/>
             <w:r>
               <w:rPr>
                 <w:rFonts w:hint="eastAsia"/>
@@ -3731,6 +3705,7 @@
               </w:rPr>
               <w:t>요청받은것들을</w:t>
             </w:r>
+            <w:proofErr w:type="spellEnd"/>
             <w:r>
               <w:rPr>
                 <w:rFonts w:hint="eastAsia"/>
@@ -3904,6 +3879,7 @@
               </w:rPr>
               <w:t xml:space="preserve"> </w:t>
             </w:r>
+            <w:proofErr w:type="spellStart"/>
             <w:r>
               <w:rPr>
                 <w:rFonts w:hint="eastAsia"/>
@@ -3911,6 +3887,7 @@
               </w:rPr>
               <w:t>수신받았던</w:t>
             </w:r>
+            <w:proofErr w:type="spellEnd"/>
             <w:r>
               <w:rPr>
                 <w:rFonts w:hint="eastAsia"/>
@@ -4043,6 +4020,7 @@
               </w:rPr>
               <w:t xml:space="preserve"> </w:t>
             </w:r>
+            <w:proofErr w:type="spellStart"/>
             <w:r>
               <w:rPr>
                 <w:rFonts w:hint="eastAsia"/>
@@ -4050,6 +4028,7 @@
               </w:rPr>
               <w:t>생성에게</w:t>
             </w:r>
+            <w:proofErr w:type="spellEnd"/>
             <w:r>
               <w:rPr>
                 <w:rFonts w:hint="eastAsia"/>
@@ -4091,6 +4070,160 @@
                 <w:lang w:eastAsia="ko-KR"/>
               </w:rPr>
               <w:t>요청한다</w:t>
+            </w:r>
+            <w:r>
+              <w:rPr>
+                <w:rFonts w:hint="eastAsia"/>
+                <w:lang w:eastAsia="ko-KR"/>
+              </w:rPr>
+              <w:t>.</w:t>
+            </w:r>
+            <w:r>
+              <w:rPr>
+                <w:lang w:eastAsia="ko-KR"/>
+              </w:rPr>
+              <w:t xml:space="preserve"> </w:t>
+            </w:r>
+            <w:r>
+              <w:rPr>
+                <w:rFonts w:hint="eastAsia"/>
+                <w:lang w:eastAsia="ko-KR"/>
+              </w:rPr>
+              <w:t>특히</w:t>
+            </w:r>
+            <w:r>
+              <w:rPr>
+                <w:rFonts w:hint="eastAsia"/>
+                <w:lang w:eastAsia="ko-KR"/>
+              </w:rPr>
+              <w:t xml:space="preserve"> </w:t>
+            </w:r>
+            <w:r>
+              <w:rPr>
+                <w:rFonts w:hint="eastAsia"/>
+                <w:lang w:eastAsia="ko-KR"/>
+              </w:rPr>
+              <w:t>잔여</w:t>
+            </w:r>
+            <w:r>
+              <w:rPr>
+                <w:rFonts w:hint="eastAsia"/>
+                <w:lang w:eastAsia="ko-KR"/>
+              </w:rPr>
+              <w:t xml:space="preserve"> </w:t>
+            </w:r>
+            <w:r>
+              <w:rPr>
+                <w:rFonts w:hint="eastAsia"/>
+                <w:lang w:eastAsia="ko-KR"/>
+              </w:rPr>
+              <w:t>개수가</w:t>
+            </w:r>
+            <w:r>
+              <w:rPr>
+                <w:rFonts w:hint="eastAsia"/>
+                <w:lang w:eastAsia="ko-KR"/>
+              </w:rPr>
+              <w:t xml:space="preserve"> </w:t>
+            </w:r>
+            <w:r>
+              <w:rPr>
+                <w:lang w:eastAsia="ko-KR"/>
+              </w:rPr>
+              <w:t>0</w:t>
+            </w:r>
+            <w:r>
+              <w:rPr>
+                <w:rFonts w:hint="eastAsia"/>
+                <w:lang w:eastAsia="ko-KR"/>
+              </w:rPr>
+              <w:t>개인</w:t>
+            </w:r>
+            <w:r>
+              <w:rPr>
+                <w:rFonts w:hint="eastAsia"/>
+                <w:lang w:eastAsia="ko-KR"/>
+              </w:rPr>
+              <w:t xml:space="preserve"> </w:t>
+            </w:r>
+            <w:r>
+              <w:rPr>
+                <w:rFonts w:hint="eastAsia"/>
+                <w:lang w:eastAsia="ko-KR"/>
+              </w:rPr>
+              <w:t>경우에는</w:t>
+            </w:r>
+            <w:r>
+              <w:rPr>
+                <w:rFonts w:hint="eastAsia"/>
+                <w:lang w:eastAsia="ko-KR"/>
+              </w:rPr>
+              <w:t xml:space="preserve"> </w:t>
+            </w:r>
+            <w:r>
+              <w:rPr>
+                <w:rFonts w:hint="eastAsia"/>
+                <w:lang w:eastAsia="ko-KR"/>
+              </w:rPr>
+              <w:t>해당</w:t>
+            </w:r>
+            <w:r>
+              <w:rPr>
+                <w:rFonts w:hint="eastAsia"/>
+                <w:lang w:eastAsia="ko-KR"/>
+              </w:rPr>
+              <w:t xml:space="preserve"> </w:t>
+            </w:r>
+            <w:r>
+              <w:rPr>
+                <w:rFonts w:hint="eastAsia"/>
+                <w:lang w:eastAsia="ko-KR"/>
+              </w:rPr>
+              <w:t>메뉴를</w:t>
+            </w:r>
+            <w:r>
+              <w:rPr>
+                <w:rFonts w:hint="eastAsia"/>
+                <w:lang w:eastAsia="ko-KR"/>
+              </w:rPr>
+              <w:t xml:space="preserve"> </w:t>
+            </w:r>
+            <w:proofErr w:type="spellStart"/>
+            <w:r>
+              <w:rPr>
+                <w:rFonts w:hint="eastAsia"/>
+                <w:lang w:eastAsia="ko-KR"/>
+              </w:rPr>
+              <w:t>블러처리</w:t>
+            </w:r>
+            <w:proofErr w:type="spellEnd"/>
+            <w:r>
+              <w:rPr>
+                <w:rFonts w:hint="eastAsia"/>
+                <w:lang w:eastAsia="ko-KR"/>
+              </w:rPr>
+              <w:t xml:space="preserve"> </w:t>
+            </w:r>
+            <w:r>
+              <w:rPr>
+                <w:rFonts w:hint="eastAsia"/>
+                <w:lang w:eastAsia="ko-KR"/>
+              </w:rPr>
+              <w:t>하도록</w:t>
+            </w:r>
+            <w:r>
+              <w:rPr>
+                <w:rFonts w:hint="eastAsia"/>
+                <w:lang w:eastAsia="ko-KR"/>
+              </w:rPr>
+              <w:t xml:space="preserve"> </w:t>
+            </w:r>
+            <w:r>
+              <w:rPr>
+                <w:rFonts w:hint="eastAsia"/>
+                <w:lang w:eastAsia="ko-KR"/>
+              </w:rPr>
+              <w:t>한다</w:t>
             </w:r>
             <w:r>
               <w:rPr>
@@ -4396,6 +4529,7 @@
                 <w:rFonts w:hint="eastAsia"/>
                 <w:lang w:eastAsia="ko-KR"/>
               </w:rPr>
+              <w:lastRenderedPageBreak/>
               <w:t>컨트롤러</w:t>
             </w:r>
           </w:p>
@@ -4471,6 +4605,7 @@
               </w:rPr>
               <w:t xml:space="preserve"> </w:t>
             </w:r>
+            <w:proofErr w:type="spellStart"/>
             <w:r>
               <w:rPr>
                 <w:rFonts w:hint="eastAsia"/>
@@ -4478,6 +4613,7 @@
               </w:rPr>
               <w:t>학식당</w:t>
             </w:r>
+            <w:proofErr w:type="spellEnd"/>
             <w:r>
               <w:rPr>
                 <w:rFonts w:hint="eastAsia"/>
@@ -4589,6 +4725,7 @@
               </w:rPr>
               <w:t>DB</w:t>
             </w:r>
+            <w:proofErr w:type="spellStart"/>
             <w:r>
               <w:rPr>
                 <w:rFonts w:hint="eastAsia"/>
@@ -4596,6 +4733,7 @@
               </w:rPr>
               <w:t>와의</w:t>
             </w:r>
+            <w:proofErr w:type="spellEnd"/>
             <w:r>
               <w:rPr>
                 <w:rFonts w:hint="eastAsia"/>
@@ -4657,6 +4795,7 @@
               </w:rPr>
               <w:t>(</w:t>
             </w:r>
+            <w:proofErr w:type="spellStart"/>
             <w:r>
               <w:rPr>
                 <w:rFonts w:hint="eastAsia"/>
@@ -4664,6 +4803,7 @@
               </w:rPr>
               <w:t>컨</w:t>
             </w:r>
+            <w:proofErr w:type="spellEnd"/>
             <w:r>
               <w:rPr>
                 <w:rFonts w:hint="eastAsia"/>
@@ -4717,6 +4857,7 @@
               </w:rPr>
               <w:t>DB-&gt;</w:t>
             </w:r>
+            <w:proofErr w:type="spellStart"/>
             <w:r>
               <w:rPr>
                 <w:rFonts w:hint="eastAsia"/>
@@ -4724,6 +4865,7 @@
               </w:rPr>
               <w:t>컨</w:t>
             </w:r>
+            <w:proofErr w:type="spellEnd"/>
             <w:r>
               <w:rPr>
                 <w:rFonts w:hint="eastAsia"/>
@@ -4753,7 +4895,6 @@
                 <w:rFonts w:hint="eastAsia"/>
                 <w:lang w:eastAsia="ko-KR"/>
               </w:rPr>
-              <w:lastRenderedPageBreak/>
               <w:t>컨트롤러</w:t>
             </w:r>
           </w:p>
@@ -4974,7 +5115,44 @@
                 <w:rFonts w:hint="eastAsia"/>
                 <w:lang w:eastAsia="ko-KR"/>
               </w:rPr>
-              <w:t>알아낸다</w:t>
+              <w:t>알아</w:t>
+            </w:r>
+            <w:r>
+              <w:rPr>
+                <w:rFonts w:hint="eastAsia"/>
+                <w:lang w:eastAsia="ko-KR"/>
+              </w:rPr>
+              <w:t>내어</w:t>
+            </w:r>
+            <w:r>
+              <w:rPr>
+                <w:rFonts w:hint="eastAsia"/>
+                <w:lang w:eastAsia="ko-KR"/>
+              </w:rPr>
+              <w:t xml:space="preserve"> </w:t>
+            </w:r>
+            <w:proofErr w:type="spellStart"/>
+            <w:r>
+              <w:rPr>
+                <w:rFonts w:hint="eastAsia"/>
+                <w:lang w:eastAsia="ko-KR"/>
+              </w:rPr>
+              <w:t>컨트롤러에게</w:t>
+            </w:r>
+            <w:proofErr w:type="spellEnd"/>
+            <w:r>
+              <w:rPr>
+                <w:rFonts w:hint="eastAsia"/>
+                <w:lang w:eastAsia="ko-KR"/>
+              </w:rPr>
+              <w:t xml:space="preserve"> </w:t>
+            </w:r>
+            <w:r>
+              <w:rPr>
+                <w:rFonts w:hint="eastAsia"/>
+                <w:lang w:eastAsia="ko-KR"/>
+              </w:rPr>
+              <w:t>전달한다</w:t>
             </w:r>
             <w:r>
               <w:rPr>
@@ -4995,6 +5173,26 @@
                 <w:lang w:eastAsia="ko-KR"/>
               </w:rPr>
             </w:pPr>
+            <w:r>
+              <w:rPr>
+                <w:rFonts w:hint="eastAsia"/>
+                <w:lang w:eastAsia="ko-KR"/>
+              </w:rPr>
+              <w:t>요청</w:t>
+            </w:r>
+            <w:r>
+              <w:rPr>
+                <w:rFonts w:hint="eastAsia"/>
+                <w:lang w:eastAsia="ko-KR"/>
+              </w:rPr>
+              <w:t>,</w:t>
+            </w:r>
+            <w:r>
+              <w:rPr>
+                <w:lang w:eastAsia="ko-KR"/>
+              </w:rPr>
+              <w:t xml:space="preserve"> </w:t>
+            </w:r>
             <w:r>
               <w:rPr>
                 <w:rFonts w:hint="eastAsia"/>
@@ -5437,6 +5635,7 @@
               </w:rPr>
               <w:t xml:space="preserve"> </w:t>
             </w:r>
+            <w:proofErr w:type="spellStart"/>
             <w:r>
               <w:rPr>
                 <w:rFonts w:hint="eastAsia"/>
@@ -5444,6 +5643,7 @@
               </w:rPr>
               <w:t>컨트롤러에게</w:t>
             </w:r>
+            <w:proofErr w:type="spellEnd"/>
             <w:r>
               <w:rPr>
                 <w:rFonts w:hint="eastAsia"/>
@@ -5683,6 +5883,7 @@
               </w:rPr>
               <w:t xml:space="preserve"> </w:t>
             </w:r>
+            <w:proofErr w:type="spellStart"/>
             <w:r>
               <w:rPr>
                 <w:rFonts w:hint="eastAsia"/>
@@ -5690,6 +5891,7 @@
               </w:rPr>
               <w:t>파라미터</w:t>
             </w:r>
+            <w:proofErr w:type="spellEnd"/>
             <w:r>
               <w:rPr>
                 <w:rFonts w:hint="eastAsia"/>
@@ -5771,6 +5973,7 @@
               </w:rPr>
               <w:t xml:space="preserve"> </w:t>
             </w:r>
+            <w:proofErr w:type="spellStart"/>
             <w:r>
               <w:rPr>
                 <w:rFonts w:hint="eastAsia"/>
@@ -5778,6 +5981,7 @@
               </w:rPr>
               <w:t>학식당에</w:t>
             </w:r>
+            <w:proofErr w:type="spellEnd"/>
             <w:r>
               <w:rPr>
                 <w:rFonts w:hint="eastAsia"/>
@@ -5945,6 +6149,7 @@
                 <w:lang w:eastAsia="ko-KR"/>
               </w:rPr>
             </w:pPr>
+            <w:proofErr w:type="spellStart"/>
             <w:r>
               <w:rPr>
                 <w:rFonts w:hint="eastAsia"/>
@@ -5952,6 +6157,7 @@
               </w:rPr>
               <w:t>학식당이</w:t>
             </w:r>
+            <w:proofErr w:type="spellEnd"/>
             <w:r>
               <w:rPr>
                 <w:rFonts w:hint="eastAsia"/>
@@ -6386,6 +6592,299 @@
           </w:p>
         </w:tc>
       </w:tr>
+      <w:tr>
+        <w:trPr>
+          <w:trHeight w:val="600"/>
+        </w:trPr>
+        <w:tc>
+          <w:tcPr>
+            <w:tcW w:w="1696" w:type="dxa"/>
+          </w:tcPr>
+          <w:p>
+            <w:pPr>
+              <w:rPr>
+                <w:lang w:eastAsia="ko-KR"/>
+              </w:rPr>
+            </w:pPr>
+            <w:r>
+              <w:rPr>
+                <w:rFonts w:hint="eastAsia"/>
+                <w:lang w:eastAsia="ko-KR"/>
+              </w:rPr>
+              <w:t>메뉴</w:t>
+            </w:r>
+            <w:r>
+              <w:rPr>
+                <w:rFonts w:hint="eastAsia"/>
+                <w:lang w:eastAsia="ko-KR"/>
+              </w:rPr>
+              <w:t xml:space="preserve"> </w:t>
+            </w:r>
+            <w:r>
+              <w:rPr>
+                <w:rFonts w:hint="eastAsia"/>
+                <w:lang w:eastAsia="ko-KR"/>
+              </w:rPr>
+              <w:t>조회</w:t>
+            </w:r>
+            <w:r>
+              <w:rPr>
+                <w:rFonts w:hint="eastAsia"/>
+                <w:lang w:eastAsia="ko-KR"/>
+              </w:rPr>
+              <w:t xml:space="preserve"> </w:t>
+            </w:r>
+            <w:r>
+              <w:rPr>
+                <w:rFonts w:hint="eastAsia"/>
+                <w:lang w:eastAsia="ko-KR"/>
+              </w:rPr>
+              <w:t>요청</w:t>
+            </w:r>
+          </w:p>
+        </w:tc>
+        <w:tc>
+          <w:tcPr>
+            <w:tcW w:w="2127" w:type="dxa"/>
+          </w:tcPr>
+          <w:p>
+            <w:pPr>
+              <w:rPr>
+                <w:lang w:eastAsia="ko-KR"/>
+              </w:rPr>
+            </w:pPr>
+            <w:r>
+              <w:rPr>
+                <w:rFonts w:hint="eastAsia"/>
+                <w:lang w:eastAsia="ko-KR"/>
+              </w:rPr>
+              <w:t>메뉴</w:t>
+            </w:r>
+            <w:r>
+              <w:rPr>
+                <w:rFonts w:hint="eastAsia"/>
+                <w:lang w:eastAsia="ko-KR"/>
+              </w:rPr>
+              <w:t xml:space="preserve"> </w:t>
+            </w:r>
+            <w:r>
+              <w:rPr>
+                <w:rFonts w:hint="eastAsia"/>
+                <w:lang w:eastAsia="ko-KR"/>
+              </w:rPr>
+              <w:t>조회</w:t>
+            </w:r>
+            <w:r>
+              <w:rPr>
+                <w:rFonts w:hint="eastAsia"/>
+                <w:lang w:eastAsia="ko-KR"/>
+              </w:rPr>
+              <w:t xml:space="preserve"> </w:t>
+            </w:r>
+            <w:r>
+              <w:rPr>
+                <w:rFonts w:hint="eastAsia"/>
+                <w:lang w:eastAsia="ko-KR"/>
+              </w:rPr>
+              <w:t>버튼</w:t>
+            </w:r>
+          </w:p>
+        </w:tc>
+        <w:tc>
+          <w:tcPr>
+            <w:tcW w:w="5193" w:type="dxa"/>
+          </w:tcPr>
+          <w:p>
+            <w:pPr>
+              <w:rPr>
+                <w:lang w:eastAsia="ko-KR"/>
+              </w:rPr>
+            </w:pPr>
+            <w:r>
+              <w:rPr>
+                <w:rFonts w:hint="eastAsia"/>
+                <w:lang w:eastAsia="ko-KR"/>
+              </w:rPr>
+              <w:t>메뉴</w:t>
+            </w:r>
+            <w:r>
+              <w:rPr>
+                <w:rFonts w:hint="eastAsia"/>
+                <w:lang w:eastAsia="ko-KR"/>
+              </w:rPr>
+              <w:t xml:space="preserve"> </w:t>
+            </w:r>
+            <w:r>
+              <w:rPr>
+                <w:rFonts w:hint="eastAsia"/>
+                <w:lang w:eastAsia="ko-KR"/>
+              </w:rPr>
+              <w:t>조회</w:t>
+            </w:r>
+            <w:r>
+              <w:rPr>
+                <w:rFonts w:hint="eastAsia"/>
+                <w:lang w:eastAsia="ko-KR"/>
+              </w:rPr>
+              <w:t xml:space="preserve"> </w:t>
+            </w:r>
+            <w:r>
+              <w:rPr>
+                <w:rFonts w:hint="eastAsia"/>
+                <w:lang w:eastAsia="ko-KR"/>
+              </w:rPr>
+              <w:t>버튼</w:t>
+            </w:r>
+            <w:r>
+              <w:rPr>
+                <w:rFonts w:hint="eastAsia"/>
+                <w:lang w:eastAsia="ko-KR"/>
+              </w:rPr>
+              <w:t>(</w:t>
+            </w:r>
+            <w:r>
+              <w:rPr>
+                <w:rFonts w:hint="eastAsia"/>
+                <w:lang w:eastAsia="ko-KR"/>
+              </w:rPr>
+              <w:t>컴포넌트</w:t>
+            </w:r>
+            <w:r>
+              <w:rPr>
+                <w:rFonts w:hint="eastAsia"/>
+                <w:lang w:eastAsia="ko-KR"/>
+              </w:rPr>
+              <w:t>)</w:t>
+            </w:r>
+            <w:r>
+              <w:rPr>
+                <w:rFonts w:hint="eastAsia"/>
+                <w:lang w:eastAsia="ko-KR"/>
+              </w:rPr>
+              <w:t>을</w:t>
+            </w:r>
+            <w:r>
+              <w:rPr>
+                <w:rFonts w:hint="eastAsia"/>
+                <w:lang w:eastAsia="ko-KR"/>
+              </w:rPr>
+              <w:t xml:space="preserve"> </w:t>
+            </w:r>
+            <w:r>
+              <w:rPr>
+                <w:rFonts w:hint="eastAsia"/>
+                <w:lang w:eastAsia="ko-KR"/>
+              </w:rPr>
+              <w:t>통해</w:t>
+            </w:r>
+            <w:r>
+              <w:rPr>
+                <w:rFonts w:hint="eastAsia"/>
+                <w:lang w:eastAsia="ko-KR"/>
+              </w:rPr>
+              <w:t xml:space="preserve"> </w:t>
+            </w:r>
+            <w:r>
+              <w:rPr>
+                <w:rFonts w:hint="eastAsia"/>
+                <w:lang w:eastAsia="ko-KR"/>
+              </w:rPr>
+              <w:t>결제</w:t>
+            </w:r>
+            <w:r>
+              <w:rPr>
+                <w:rFonts w:hint="eastAsia"/>
+                <w:lang w:eastAsia="ko-KR"/>
+              </w:rPr>
+              <w:t xml:space="preserve"> </w:t>
+            </w:r>
+            <w:r>
+              <w:rPr>
+                <w:rFonts w:hint="eastAsia"/>
+                <w:lang w:eastAsia="ko-KR"/>
+              </w:rPr>
+              <w:t>진행</w:t>
+            </w:r>
+            <w:r>
+              <w:rPr>
+                <w:rFonts w:hint="eastAsia"/>
+                <w:lang w:eastAsia="ko-KR"/>
+              </w:rPr>
+              <w:t xml:space="preserve"> </w:t>
+            </w:r>
+            <w:r>
+              <w:rPr>
+                <w:rFonts w:hint="eastAsia"/>
+                <w:lang w:eastAsia="ko-KR"/>
+              </w:rPr>
+              <w:t>페이지로</w:t>
+            </w:r>
+            <w:r>
+              <w:rPr>
+                <w:rFonts w:hint="eastAsia"/>
+                <w:lang w:eastAsia="ko-KR"/>
+              </w:rPr>
+              <w:t xml:space="preserve"> </w:t>
+            </w:r>
+            <w:r>
+              <w:rPr>
+                <w:rFonts w:hint="eastAsia"/>
+                <w:lang w:eastAsia="ko-KR"/>
+              </w:rPr>
+              <w:t>렌더링</w:t>
+            </w:r>
+            <w:r>
+              <w:rPr>
+                <w:rFonts w:hint="eastAsia"/>
+                <w:lang w:eastAsia="ko-KR"/>
+              </w:rPr>
+              <w:t xml:space="preserve"> </w:t>
+            </w:r>
+            <w:r>
+              <w:rPr>
+                <w:rFonts w:hint="eastAsia"/>
+                <w:lang w:eastAsia="ko-KR"/>
+              </w:rPr>
+              <w:t>할</w:t>
+            </w:r>
+            <w:r>
+              <w:rPr>
+                <w:rFonts w:hint="eastAsia"/>
+                <w:lang w:eastAsia="ko-KR"/>
+              </w:rPr>
+              <w:t xml:space="preserve"> </w:t>
+            </w:r>
+            <w:r>
+              <w:rPr>
+                <w:rFonts w:hint="eastAsia"/>
+                <w:lang w:eastAsia="ko-KR"/>
+              </w:rPr>
+              <w:t>수</w:t>
+            </w:r>
+            <w:r>
+              <w:rPr>
+                <w:rFonts w:hint="eastAsia"/>
+                <w:lang w:eastAsia="ko-KR"/>
+              </w:rPr>
+              <w:t xml:space="preserve"> </w:t>
+            </w:r>
+            <w:r>
+              <w:rPr>
+                <w:rFonts w:hint="eastAsia"/>
+                <w:lang w:eastAsia="ko-KR"/>
+              </w:rPr>
+              <w:t>있다</w:t>
+            </w:r>
+            <w:r>
+              <w:rPr>
+                <w:rFonts w:hint="eastAsia"/>
+                <w:lang w:eastAsia="ko-KR"/>
+              </w:rPr>
+              <w:t>.</w:t>
+            </w:r>
+          </w:p>
+        </w:tc>
+      </w:tr>
     </w:tbl>
     <w:p>
       <w:pPr>
@@ -6510,7 +7009,6 @@
           </mc:AlternateContent>
           <w:lang w:eastAsia="ko-KR"/>
         </w:rPr>
-        <w:lastRenderedPageBreak/>
         <mc:AlternateContent>
           <mc:Choice Requires="w16se">
             <w16se:symEx w16se:font="Segoe UI Emoji" w16se:char="1F4D8"/>
@@ -6530,7 +7028,7 @@
         <w:rPr>
           <w:lang w:eastAsia="ko-KR"/>
         </w:rPr>
-        <w:t>5</w:t>
+        <w:t>3</w:t>
       </w:r>
     </w:p>
     <w:p>
@@ -6548,14 +7046,13 @@
       </w:pPr>
       <w:r>
         <w:rPr>
-          <w:noProof/>
           <w:lang w:eastAsia="ko-KR"/>
         </w:rPr>
         <w:drawing>
-          <wp:inline distT="0" distB="0" distL="0" distR="0" wp14:anchorId="5C784ECD" wp14:editId="39685163">
-            <wp:extent cx="5731510" cy="4119880"/>
-            <wp:effectExtent l="0" t="0" r="0" b="0"/>
-            <wp:docPr id="2" name="그림 2"/>
+          <wp:inline distT="0" distB="0" distL="0" distR="0" wp14:anchorId="642E7AFA" wp14:editId="127F0BE0">
+            <wp:extent cx="5731510" cy="4187825"/>
+            <wp:effectExtent l="0" t="0" r="0" b="3175"/>
+            <wp:docPr id="1" name="그림 1"/>
             <wp:cNvGraphicFramePr>
               <a:graphicFrameLocks xmlns:a="http://schemas.openxmlformats.org/drawingml/2006/main" noChangeAspect="1"/>
             </wp:cNvGraphicFramePr>
@@ -6575,7 +7072,7 @@
                   <pic:spPr>
                     <a:xfrm>
                       <a:off x="0" y="0"/>
-                      <a:ext cx="5731510" cy="4119880"/>
+                      <a:ext cx="5731510" cy="4187825"/>
                     </a:xfrm>
                     <a:prstGeom prst="rect">
                       <a:avLst/>

</xml_diff>